<commit_message>
Actualizo atributos de calidad, a una versión más concisa
</commit_message>
<xml_diff>
--- a/Documentacion/Atributos de calidad..docx
+++ b/Documentacion/Atributos de calidad..docx
@@ -81,8 +81,13 @@
         <w:spacing w:after="0"/>
       </w:pPr>
       <w:r>
-        <w:t>Facilidad para modificar, sustituir e intercambiar el sistema de parseado de ficheros, debido a la posibilidad de permitir varios formatos en un futuro.</w:t>
-      </w:r>
+        <w:t xml:space="preserve">Facilidad para </w:t>
+      </w:r>
+      <w:r>
+        <w:t>que el sistema use nuevos formatos de ficheros.</w:t>
+      </w:r>
+      <w:bookmarkStart w:id="0" w:name="_GoBack"/>
+      <w:bookmarkEnd w:id="0"/>
     </w:p>
     <w:p>
       <w:pPr>
@@ -94,7 +99,10 @@
         <w:spacing w:after="0"/>
       </w:pPr>
       <w:r>
-        <w:t>Facilidad para modificar, sustituir e intercambiar el sistema de que lleva a cabo la comunicación con la base de datos, debido a la posibilidad de que la empresa decida usar un sistema diferente.</w:t>
+        <w:t>Facilidad para que el sistema use diferentes tipos de bases de datos</w:t>
+      </w:r>
+      <w:r>
+        <w:t xml:space="preserve"> </w:t>
       </w:r>
     </w:p>
     <w:p>
@@ -203,13 +211,8 @@
         <w:spacing w:after="0"/>
       </w:pPr>
       <w:r>
-        <w:t>Facilidad para probar la fiabilidad del sistema, en especial en el sistema de conversión de preguntas.</w:t>
-      </w:r>
-    </w:p>
-    <w:p>
-      <w:pPr>
-        <w:spacing w:after="0"/>
-      </w:pPr>
+        <w:t>Facilidad para probar el correcto procesado de las preguntas.</w:t>
+      </w:r>
     </w:p>
     <w:p>
       <w:pPr>
@@ -232,13 +235,9 @@
           <w:ilvl w:val="0"/>
           <w:numId w:val="3"/>
         </w:numPr>
-        <w:spacing w:after="0"/>
-      </w:pPr>
-      <w:r>
-        <w:t xml:space="preserve">Facilidad </w:t>
-      </w:r>
-      <w:r>
-        <w:t>para configurar y depurar el sistema por el usuario.</w:t>
+      </w:pPr>
+      <w:r>
+        <w:t>Posibilidad de configurar los ficheros y formatos.</w:t>
       </w:r>
     </w:p>
     <w:p>
@@ -250,8 +249,6 @@
       <w:r>
         <w:br w:type="page"/>
       </w:r>
-      <w:bookmarkStart w:id="0" w:name="_GoBack"/>
-      <w:bookmarkEnd w:id="0"/>
     </w:p>
     <w:tbl>
       <w:tblPr>
@@ -392,7 +389,7 @@
           </w:tcPr>
           <w:p>
             <w:r>
-              <w:t>Facilidad para modificar, sustituir e intercambiar el sistema de parseado de ficheros, debido a la posibilidad de permitir varios formatos en un futuro.</w:t>
+              <w:t>Facilidad para que el sistema use nuevos formatos de ficheros.</w:t>
             </w:r>
           </w:p>
         </w:tc>
@@ -438,10 +435,7 @@
           </w:tcPr>
           <w:p>
             <w:r>
-              <w:t>Fa</w:t>
-            </w:r>
-            <w:r>
-              <w:t>cilidad para modificar, sustituir e intercambiar el sistema de que lleva a cabo la comunicación con la base de datos, debido a la posibilidad de que la empresa decida usar un sistema diferente.</w:t>
+              <w:t>Facilidad para que el sistema use diferentes tipos de bases de datos</w:t>
             </w:r>
           </w:p>
         </w:tc>
@@ -533,7 +527,7 @@
           </w:tcPr>
           <w:p>
             <w:r>
-              <w:t>Facilidad para probar la fiabilidad del sistema, en especial en el sistema de conversión de preguntas.</w:t>
+              <w:t>Facilidad para probar el correcto procesado de las preguntas.</w:t>
             </w:r>
           </w:p>
         </w:tc>
@@ -579,10 +573,7 @@
           </w:tcPr>
           <w:p>
             <w:r>
-              <w:t xml:space="preserve">Facilidad </w:t>
-            </w:r>
-            <w:r>
-              <w:t>para configurar y depurar el sistema por el usuario.</w:t>
+              <w:t>Posibilidad de configurar los ficheros y formatos.</w:t>
             </w:r>
           </w:p>
         </w:tc>

</xml_diff>